<commit_message>
Streamlit and SQL coding
</commit_message>
<xml_diff>
--- a/Technical Specification Document.docx
+++ b/Technical Specification Document.docx
@@ -529,8 +529,17 @@
           <w:rFonts w:ascii="Arial" w:hAnsi="Arial" w:cs="Arial"/>
           <w:lang w:val="en-US"/>
         </w:rPr>
-        <w:t>Frontend: Streamlit</w:t>
-      </w:r>
+        <w:t xml:space="preserve">Frontend: </w:t>
+      </w:r>
+      <w:proofErr w:type="spellStart"/>
+      <w:r>
+        <w:rPr>
+          <w:rFonts w:ascii="Arial" w:hAnsi="Arial" w:cs="Arial"/>
+          <w:lang w:val="en-US"/>
+        </w:rPr>
+        <w:t>Streamlit</w:t>
+      </w:r>
+      <w:proofErr w:type="spellEnd"/>
     </w:p>
     <w:p>
       <w:pPr>
@@ -626,12 +635,37 @@
           <w:lang w:val="en-US"/>
         </w:rPr>
       </w:pPr>
-      <w:r>
-        <w:rPr>
-          <w:rFonts w:ascii="Arial" w:hAnsi="Arial" w:cs="Arial"/>
-          <w:lang w:val="en-US"/>
-        </w:rPr>
-        <w:t>Emp_ID (Primary_Key)</w:t>
+      <w:proofErr w:type="spellStart"/>
+      <w:r>
+        <w:rPr>
+          <w:rFonts w:ascii="Arial" w:hAnsi="Arial" w:cs="Arial"/>
+          <w:lang w:val="en-US"/>
+        </w:rPr>
+        <w:t>Emp_ID</w:t>
+      </w:r>
+      <w:proofErr w:type="spellEnd"/>
+      <w:r>
+        <w:rPr>
+          <w:rFonts w:ascii="Arial" w:hAnsi="Arial" w:cs="Arial"/>
+          <w:lang w:val="en-US"/>
+        </w:rPr>
+        <w:t xml:space="preserve"> (</w:t>
+      </w:r>
+      <w:proofErr w:type="spellStart"/>
+      <w:r>
+        <w:rPr>
+          <w:rFonts w:ascii="Arial" w:hAnsi="Arial" w:cs="Arial"/>
+          <w:lang w:val="en-US"/>
+        </w:rPr>
+        <w:t>Primary_Key</w:t>
+      </w:r>
+      <w:proofErr w:type="spellEnd"/>
+      <w:r>
+        <w:rPr>
+          <w:rFonts w:ascii="Arial" w:hAnsi="Arial" w:cs="Arial"/>
+          <w:lang w:val="en-US"/>
+        </w:rPr>
+        <w:t>)</w:t>
       </w:r>
     </w:p>
     <w:p>
@@ -644,6 +678,7 @@
           <w:lang w:val="en-US"/>
         </w:rPr>
       </w:pPr>
+      <w:proofErr w:type="spellStart"/>
       <w:r>
         <w:rPr>
           <w:rFonts w:ascii="Arial" w:hAnsi="Arial" w:cs="Arial"/>
@@ -651,6 +686,7 @@
         </w:rPr>
         <w:t>Emp_Name</w:t>
       </w:r>
+      <w:proofErr w:type="spellEnd"/>
     </w:p>
     <w:p>
       <w:pPr>
@@ -680,6 +716,7 @@
           <w:lang w:val="en-US"/>
         </w:rPr>
       </w:pPr>
+      <w:proofErr w:type="spellStart"/>
       <w:r>
         <w:rPr>
           <w:rFonts w:ascii="Arial" w:hAnsi="Arial" w:cs="Arial"/>
@@ -687,6 +724,7 @@
         </w:rPr>
         <w:t>Dept_ID</w:t>
       </w:r>
+      <w:proofErr w:type="spellEnd"/>
     </w:p>
     <w:p>
       <w:pPr>
@@ -716,6 +754,7 @@
           <w:lang w:val="en-US"/>
         </w:rPr>
       </w:pPr>
+      <w:proofErr w:type="spellStart"/>
       <w:r>
         <w:rPr>
           <w:rFonts w:ascii="Arial" w:hAnsi="Arial" w:cs="Arial"/>
@@ -723,6 +762,7 @@
         </w:rPr>
         <w:t>Contact_No</w:t>
       </w:r>
+      <w:proofErr w:type="spellEnd"/>
     </w:p>
     <w:p>
       <w:pPr>
@@ -770,6 +810,7 @@
           <w:lang w:val="en-US"/>
         </w:rPr>
       </w:pPr>
+      <w:proofErr w:type="spellStart"/>
       <w:r>
         <w:rPr>
           <w:rFonts w:ascii="Arial" w:hAnsi="Arial" w:cs="Arial"/>
@@ -777,6 +818,7 @@
         </w:rPr>
         <w:t>Date_of_Birth</w:t>
       </w:r>
+      <w:proofErr w:type="spellEnd"/>
     </w:p>
     <w:p>
       <w:pPr>
@@ -806,6 +848,7 @@
           <w:lang w:val="en-US"/>
         </w:rPr>
       </w:pPr>
+      <w:proofErr w:type="spellStart"/>
       <w:r>
         <w:rPr>
           <w:rFonts w:ascii="Arial" w:hAnsi="Arial" w:cs="Arial"/>
@@ -813,6 +856,7 @@
         </w:rPr>
         <w:t>Emergency_Contact</w:t>
       </w:r>
+      <w:proofErr w:type="spellEnd"/>
     </w:p>
     <w:p>
       <w:pPr>
@@ -824,6 +868,7 @@
           <w:lang w:val="en-US"/>
         </w:rPr>
       </w:pPr>
+      <w:proofErr w:type="spellStart"/>
       <w:r>
         <w:rPr>
           <w:rFonts w:ascii="Arial" w:hAnsi="Arial" w:cs="Arial"/>
@@ -831,6 +876,7 @@
         </w:rPr>
         <w:t>Joining_Date</w:t>
       </w:r>
+      <w:proofErr w:type="spellEnd"/>
     </w:p>
     <w:p>
       <w:pPr>
@@ -842,6 +888,7 @@
           <w:lang w:val="en-US"/>
         </w:rPr>
       </w:pPr>
+      <w:proofErr w:type="spellStart"/>
       <w:r>
         <w:rPr>
           <w:rFonts w:ascii="Arial" w:hAnsi="Arial" w:cs="Arial"/>
@@ -849,6 +896,7 @@
         </w:rPr>
         <w:t>Manager_ID</w:t>
       </w:r>
+      <w:proofErr w:type="spellEnd"/>
     </w:p>
     <w:p>
       <w:pPr>
@@ -893,12 +941,37 @@
           <w:lang w:val="en-US"/>
         </w:rPr>
       </w:pPr>
-      <w:r>
-        <w:rPr>
-          <w:rFonts w:ascii="Arial" w:hAnsi="Arial" w:cs="Arial"/>
-          <w:lang w:val="en-US"/>
-        </w:rPr>
-        <w:t>Dept_ID (Primary_Key)</w:t>
+      <w:proofErr w:type="spellStart"/>
+      <w:r>
+        <w:rPr>
+          <w:rFonts w:ascii="Arial" w:hAnsi="Arial" w:cs="Arial"/>
+          <w:lang w:val="en-US"/>
+        </w:rPr>
+        <w:t>Dept_ID</w:t>
+      </w:r>
+      <w:proofErr w:type="spellEnd"/>
+      <w:r>
+        <w:rPr>
+          <w:rFonts w:ascii="Arial" w:hAnsi="Arial" w:cs="Arial"/>
+          <w:lang w:val="en-US"/>
+        </w:rPr>
+        <w:t xml:space="preserve"> (</w:t>
+      </w:r>
+      <w:proofErr w:type="spellStart"/>
+      <w:r>
+        <w:rPr>
+          <w:rFonts w:ascii="Arial" w:hAnsi="Arial" w:cs="Arial"/>
+          <w:lang w:val="en-US"/>
+        </w:rPr>
+        <w:t>Primary_Key</w:t>
+      </w:r>
+      <w:proofErr w:type="spellEnd"/>
+      <w:r>
+        <w:rPr>
+          <w:rFonts w:ascii="Arial" w:hAnsi="Arial" w:cs="Arial"/>
+          <w:lang w:val="en-US"/>
+        </w:rPr>
+        <w:t>)</w:t>
       </w:r>
     </w:p>
     <w:p>
@@ -911,6 +984,7 @@
           <w:lang w:val="en-US"/>
         </w:rPr>
       </w:pPr>
+      <w:proofErr w:type="spellStart"/>
       <w:r>
         <w:rPr>
           <w:rFonts w:ascii="Arial" w:hAnsi="Arial" w:cs="Arial"/>
@@ -918,6 +992,7 @@
         </w:rPr>
         <w:t>Dept_Name</w:t>
       </w:r>
+      <w:proofErr w:type="spellEnd"/>
     </w:p>
     <w:p>
       <w:pPr>
@@ -929,6 +1004,7 @@
           <w:lang w:val="en-US"/>
         </w:rPr>
       </w:pPr>
+      <w:proofErr w:type="spellStart"/>
       <w:r>
         <w:rPr>
           <w:rFonts w:ascii="Arial" w:hAnsi="Arial" w:cs="Arial"/>
@@ -936,6 +1012,7 @@
         </w:rPr>
         <w:t>Manager_ID</w:t>
       </w:r>
+      <w:proofErr w:type="spellEnd"/>
     </w:p>
     <w:p>
       <w:pPr>
@@ -994,7 +1071,23 @@
           <w:rFonts w:ascii="Arial" w:hAnsi="Arial" w:cs="Arial"/>
           <w:lang w:val="en-US"/>
         </w:rPr>
-        <w:t>Role_ID (Primary_Key)</w:t>
+        <w:t>Role_ID (</w:t>
+      </w:r>
+      <w:proofErr w:type="spellStart"/>
+      <w:r>
+        <w:rPr>
+          <w:rFonts w:ascii="Arial" w:hAnsi="Arial" w:cs="Arial"/>
+          <w:lang w:val="en-US"/>
+        </w:rPr>
+        <w:t>Primary_Key</w:t>
+      </w:r>
+      <w:proofErr w:type="spellEnd"/>
+      <w:r>
+        <w:rPr>
+          <w:rFonts w:ascii="Arial" w:hAnsi="Arial" w:cs="Arial"/>
+          <w:lang w:val="en-US"/>
+        </w:rPr>
+        <w:t>)</w:t>
       </w:r>
     </w:p>
     <w:p>
@@ -1007,6 +1100,7 @@
           <w:lang w:val="en-US"/>
         </w:rPr>
       </w:pPr>
+      <w:proofErr w:type="spellStart"/>
       <w:r>
         <w:rPr>
           <w:rFonts w:ascii="Arial" w:hAnsi="Arial" w:cs="Arial"/>
@@ -1014,6 +1108,7 @@
         </w:rPr>
         <w:t>Role_Name</w:t>
       </w:r>
+      <w:proofErr w:type="spellEnd"/>
     </w:p>
     <w:p>
       <w:pPr>
@@ -1025,6 +1120,7 @@
           <w:lang w:val="en-US"/>
         </w:rPr>
       </w:pPr>
+      <w:proofErr w:type="spellStart"/>
       <w:r>
         <w:rPr>
           <w:rFonts w:ascii="Arial" w:hAnsi="Arial" w:cs="Arial"/>
@@ -1032,6 +1128,7 @@
         </w:rPr>
         <w:t>Role_Desc</w:t>
       </w:r>
+      <w:proofErr w:type="spellEnd"/>
     </w:p>
     <w:p>
       <w:pPr>
@@ -1076,6 +1173,7 @@
           <w:lang w:val="en-US"/>
         </w:rPr>
       </w:pPr>
+      <w:proofErr w:type="spellStart"/>
       <w:r>
         <w:rPr>
           <w:rFonts w:ascii="Arial" w:hAnsi="Arial" w:cs="Arial"/>
@@ -1090,6 +1188,7 @@
         </w:rPr>
         <w:t>Date</w:t>
       </w:r>
+      <w:proofErr w:type="spellEnd"/>
     </w:p>
     <w:p>
       <w:pPr>
@@ -1101,6 +1200,7 @@
           <w:lang w:val="en-US"/>
         </w:rPr>
       </w:pPr>
+      <w:proofErr w:type="spellStart"/>
       <w:r>
         <w:rPr>
           <w:rFonts w:ascii="Arial" w:hAnsi="Arial" w:cs="Arial"/>
@@ -1108,6 +1208,7 @@
         </w:rPr>
         <w:t>Emp_ID</w:t>
       </w:r>
+      <w:proofErr w:type="spellEnd"/>
     </w:p>
     <w:p>
       <w:pPr>
@@ -1119,6 +1220,7 @@
           <w:lang w:val="en-US"/>
         </w:rPr>
       </w:pPr>
+      <w:proofErr w:type="spellStart"/>
       <w:r>
         <w:rPr>
           <w:rFonts w:ascii="Arial" w:hAnsi="Arial" w:cs="Arial"/>
@@ -1126,6 +1228,7 @@
         </w:rPr>
         <w:t>Attendance_Status</w:t>
       </w:r>
+      <w:proofErr w:type="spellEnd"/>
     </w:p>
     <w:p>
       <w:pPr>
@@ -1179,6 +1282,7 @@
           <w:lang w:val="en-US"/>
         </w:rPr>
       </w:pPr>
+      <w:proofErr w:type="spellStart"/>
       <w:r>
         <w:rPr>
           <w:rFonts w:ascii="Arial" w:hAnsi="Arial" w:cs="Arial"/>
@@ -1186,6 +1290,7 @@
         </w:rPr>
         <w:t>Leave_Date</w:t>
       </w:r>
+      <w:proofErr w:type="spellEnd"/>
     </w:p>
     <w:p>
       <w:pPr>
@@ -1197,6 +1302,7 @@
           <w:lang w:val="en-US"/>
         </w:rPr>
       </w:pPr>
+      <w:proofErr w:type="spellStart"/>
       <w:r>
         <w:rPr>
           <w:rFonts w:ascii="Arial" w:hAnsi="Arial" w:cs="Arial"/>
@@ -1204,6 +1310,7 @@
         </w:rPr>
         <w:t>Emp_ID</w:t>
       </w:r>
+      <w:proofErr w:type="spellEnd"/>
     </w:p>
     <w:p>
       <w:pPr>
@@ -1215,6 +1322,7 @@
           <w:lang w:val="en-US"/>
         </w:rPr>
       </w:pPr>
+      <w:proofErr w:type="spellStart"/>
       <w:r>
         <w:rPr>
           <w:rFonts w:ascii="Arial" w:hAnsi="Arial" w:cs="Arial"/>
@@ -1222,6 +1330,7 @@
         </w:rPr>
         <w:t>Approver_ID</w:t>
       </w:r>
+      <w:proofErr w:type="spellEnd"/>
     </w:p>
     <w:p>
       <w:pPr>
@@ -1233,6 +1342,7 @@
           <w:lang w:val="en-US"/>
         </w:rPr>
       </w:pPr>
+      <w:proofErr w:type="spellStart"/>
       <w:r>
         <w:rPr>
           <w:rFonts w:ascii="Arial" w:hAnsi="Arial" w:cs="Arial"/>
@@ -1240,6 +1350,7 @@
         </w:rPr>
         <w:t>Approver_Role</w:t>
       </w:r>
+      <w:proofErr w:type="spellEnd"/>
     </w:p>
     <w:p>
       <w:pPr>
@@ -1251,6 +1362,7 @@
           <w:lang w:val="en-US"/>
         </w:rPr>
       </w:pPr>
+      <w:proofErr w:type="spellStart"/>
       <w:r>
         <w:rPr>
           <w:rFonts w:ascii="Arial" w:hAnsi="Arial" w:cs="Arial"/>
@@ -1258,6 +1370,7 @@
         </w:rPr>
         <w:t>Approval_Status</w:t>
       </w:r>
+      <w:proofErr w:type="spellEnd"/>
     </w:p>
     <w:p>
       <w:pPr>
@@ -1302,6 +1415,7 @@
           <w:lang w:val="en-US"/>
         </w:rPr>
       </w:pPr>
+      <w:proofErr w:type="spellStart"/>
       <w:r>
         <w:rPr>
           <w:rFonts w:ascii="Arial" w:hAnsi="Arial" w:cs="Arial"/>
@@ -1309,6 +1423,7 @@
         </w:rPr>
         <w:t>Emp_ID</w:t>
       </w:r>
+      <w:proofErr w:type="spellEnd"/>
     </w:p>
     <w:p>
       <w:pPr>
@@ -1320,6 +1435,7 @@
           <w:lang w:val="en-US"/>
         </w:rPr>
       </w:pPr>
+      <w:proofErr w:type="spellStart"/>
       <w:r>
         <w:rPr>
           <w:rFonts w:ascii="Arial" w:hAnsi="Arial" w:cs="Arial"/>
@@ -1327,6 +1443,7 @@
         </w:rPr>
         <w:t>Month_Year</w:t>
       </w:r>
+      <w:proofErr w:type="spellEnd"/>
     </w:p>
     <w:p>
       <w:pPr>
@@ -1374,12 +1491,27 @@
           <w:lang w:val="en-US"/>
         </w:rPr>
       </w:pPr>
-      <w:r>
-        <w:rPr>
-          <w:rFonts w:ascii="Arial" w:hAnsi="Arial" w:cs="Arial"/>
-          <w:lang w:val="en-US"/>
-        </w:rPr>
-        <w:t>Net_Pay</w:t>
+    </w:p>
+    <w:p>
+      <w:pPr>
+        <w:spacing w:afterLines="160" w:after="384"/>
+        <w:ind w:firstLine="720"/>
+        <w:contextualSpacing/>
+        <w:rPr>
+          <w:rFonts w:ascii="Arial" w:hAnsi="Arial" w:cs="Arial"/>
+          <w:b/>
+          <w:bCs/>
+          <w:lang w:val="en-US"/>
+        </w:rPr>
+      </w:pPr>
+      <w:r>
+        <w:rPr>
+          <w:rFonts w:ascii="Arial" w:hAnsi="Arial" w:cs="Arial"/>
+          <w:b/>
+          <w:bCs/>
+          <w:lang w:val="en-US"/>
+        </w:rPr>
+        <w:t>Performance</w:t>
       </w:r>
     </w:p>
     <w:p>
@@ -1392,6 +1524,84 @@
           <w:lang w:val="en-US"/>
         </w:rPr>
       </w:pPr>
+      <w:proofErr w:type="spellStart"/>
+      <w:r>
+        <w:rPr>
+          <w:rFonts w:ascii="Arial" w:hAnsi="Arial" w:cs="Arial"/>
+          <w:lang w:val="en-US"/>
+        </w:rPr>
+        <w:t>Financial_Year</w:t>
+      </w:r>
+      <w:proofErr w:type="spellEnd"/>
+    </w:p>
+    <w:p>
+      <w:pPr>
+        <w:spacing w:afterLines="160" w:after="384"/>
+        <w:ind w:left="1134"/>
+        <w:contextualSpacing/>
+        <w:rPr>
+          <w:rFonts w:ascii="Arial" w:hAnsi="Arial" w:cs="Arial"/>
+          <w:lang w:val="en-US"/>
+        </w:rPr>
+      </w:pPr>
+      <w:proofErr w:type="spellStart"/>
+      <w:r>
+        <w:rPr>
+          <w:rFonts w:ascii="Arial" w:hAnsi="Arial" w:cs="Arial"/>
+          <w:lang w:val="en-US"/>
+        </w:rPr>
+        <w:t>Emp_ID</w:t>
+      </w:r>
+      <w:proofErr w:type="spellEnd"/>
+    </w:p>
+    <w:p>
+      <w:pPr>
+        <w:spacing w:afterLines="160" w:after="384"/>
+        <w:ind w:left="1134"/>
+        <w:contextualSpacing/>
+        <w:rPr>
+          <w:rFonts w:ascii="Arial" w:hAnsi="Arial" w:cs="Arial"/>
+          <w:lang w:val="en-US"/>
+        </w:rPr>
+      </w:pPr>
+      <w:proofErr w:type="spellStart"/>
+      <w:r>
+        <w:rPr>
+          <w:rFonts w:ascii="Arial" w:hAnsi="Arial" w:cs="Arial"/>
+          <w:lang w:val="en-US"/>
+        </w:rPr>
+        <w:t>Number_Of_Projects</w:t>
+      </w:r>
+      <w:proofErr w:type="spellEnd"/>
+    </w:p>
+    <w:p>
+      <w:pPr>
+        <w:spacing w:afterLines="160" w:after="384"/>
+        <w:ind w:left="1134"/>
+        <w:contextualSpacing/>
+        <w:rPr>
+          <w:rFonts w:ascii="Arial" w:hAnsi="Arial" w:cs="Arial"/>
+          <w:lang w:val="en-US"/>
+        </w:rPr>
+      </w:pPr>
+      <w:r>
+        <w:rPr>
+          <w:rFonts w:ascii="Arial" w:hAnsi="Arial" w:cs="Arial"/>
+          <w:lang w:val="en-US"/>
+        </w:rPr>
+        <w:t>Score</w:t>
+      </w:r>
+    </w:p>
+    <w:p>
+      <w:pPr>
+        <w:spacing w:afterLines="160" w:after="384"/>
+        <w:ind w:left="1134"/>
+        <w:contextualSpacing/>
+        <w:rPr>
+          <w:rFonts w:ascii="Arial" w:hAnsi="Arial" w:cs="Arial"/>
+          <w:lang w:val="en-US"/>
+        </w:rPr>
+      </w:pPr>
     </w:p>
     <w:p>
       <w:pPr>
@@ -1412,7 +1622,16 @@
           <w:bCs/>
           <w:lang w:val="en-US"/>
         </w:rPr>
-        <w:t>Performance</w:t>
+        <w:t>Project</w:t>
+      </w:r>
+      <w:r>
+        <w:rPr>
+          <w:rFonts w:ascii="Arial" w:hAnsi="Arial" w:cs="Arial"/>
+          <w:b/>
+          <w:bCs/>
+          <w:lang w:val="en-US"/>
+        </w:rPr>
+        <w:t>s</w:t>
       </w:r>
     </w:p>
     <w:p>
@@ -1425,12 +1644,37 @@
           <w:lang w:val="en-US"/>
         </w:rPr>
       </w:pPr>
-      <w:r>
-        <w:rPr>
-          <w:rFonts w:ascii="Arial" w:hAnsi="Arial" w:cs="Arial"/>
-          <w:lang w:val="en-US"/>
-        </w:rPr>
-        <w:t>Financial_Year</w:t>
+      <w:proofErr w:type="spellStart"/>
+      <w:r>
+        <w:rPr>
+          <w:rFonts w:ascii="Arial" w:hAnsi="Arial" w:cs="Arial"/>
+          <w:lang w:val="en-US"/>
+        </w:rPr>
+        <w:t>Project_ID</w:t>
+      </w:r>
+      <w:proofErr w:type="spellEnd"/>
+      <w:r>
+        <w:rPr>
+          <w:rFonts w:ascii="Arial" w:hAnsi="Arial" w:cs="Arial"/>
+          <w:lang w:val="en-US"/>
+        </w:rPr>
+        <w:t xml:space="preserve"> (</w:t>
+      </w:r>
+      <w:proofErr w:type="spellStart"/>
+      <w:r>
+        <w:rPr>
+          <w:rFonts w:ascii="Arial" w:hAnsi="Arial" w:cs="Arial"/>
+          <w:lang w:val="en-US"/>
+        </w:rPr>
+        <w:t>Primary_Key</w:t>
+      </w:r>
+      <w:proofErr w:type="spellEnd"/>
+      <w:r>
+        <w:rPr>
+          <w:rFonts w:ascii="Arial" w:hAnsi="Arial" w:cs="Arial"/>
+          <w:lang w:val="en-US"/>
+        </w:rPr>
+        <w:t>)</w:t>
       </w:r>
     </w:p>
     <w:p>
@@ -1443,13 +1687,15 @@
           <w:lang w:val="en-US"/>
         </w:rPr>
       </w:pPr>
-      <w:r>
-        <w:rPr>
-          <w:rFonts w:ascii="Arial" w:hAnsi="Arial" w:cs="Arial"/>
-          <w:lang w:val="en-US"/>
-        </w:rPr>
-        <w:t>Emp_ID</w:t>
-      </w:r>
+      <w:proofErr w:type="spellStart"/>
+      <w:r>
+        <w:rPr>
+          <w:rFonts w:ascii="Arial" w:hAnsi="Arial" w:cs="Arial"/>
+          <w:lang w:val="en-US"/>
+        </w:rPr>
+        <w:t>Project_Name</w:t>
+      </w:r>
+      <w:proofErr w:type="spellEnd"/>
     </w:p>
     <w:p>
       <w:pPr>
@@ -1461,13 +1707,15 @@
           <w:lang w:val="en-US"/>
         </w:rPr>
       </w:pPr>
-      <w:r>
-        <w:rPr>
-          <w:rFonts w:ascii="Arial" w:hAnsi="Arial" w:cs="Arial"/>
-          <w:lang w:val="en-US"/>
-        </w:rPr>
-        <w:t>Number_Of_Projects</w:t>
-      </w:r>
+      <w:proofErr w:type="spellStart"/>
+      <w:r>
+        <w:rPr>
+          <w:rFonts w:ascii="Arial" w:hAnsi="Arial" w:cs="Arial"/>
+          <w:lang w:val="en-US"/>
+        </w:rPr>
+        <w:t>Start_Date</w:t>
+      </w:r>
+      <w:proofErr w:type="spellEnd"/>
     </w:p>
     <w:p>
       <w:pPr>
@@ -1479,13 +1727,15 @@
           <w:lang w:val="en-US"/>
         </w:rPr>
       </w:pPr>
-      <w:r>
-        <w:rPr>
-          <w:rFonts w:ascii="Arial" w:hAnsi="Arial" w:cs="Arial"/>
-          <w:lang w:val="en-US"/>
-        </w:rPr>
-        <w:t>Score</w:t>
-      </w:r>
+      <w:proofErr w:type="spellStart"/>
+      <w:r>
+        <w:rPr>
+          <w:rFonts w:ascii="Arial" w:hAnsi="Arial" w:cs="Arial"/>
+          <w:lang w:val="en-US"/>
+        </w:rPr>
+        <w:t>End_Date</w:t>
+      </w:r>
+      <w:proofErr w:type="spellEnd"/>
     </w:p>
     <w:p>
       <w:pPr>
@@ -1497,6 +1747,46 @@
           <w:lang w:val="en-US"/>
         </w:rPr>
       </w:pPr>
+      <w:proofErr w:type="spellStart"/>
+      <w:r>
+        <w:rPr>
+          <w:rFonts w:ascii="Arial" w:hAnsi="Arial" w:cs="Arial"/>
+          <w:lang w:val="en-US"/>
+        </w:rPr>
+        <w:t>Dept_ID</w:t>
+      </w:r>
+      <w:proofErr w:type="spellEnd"/>
+    </w:p>
+    <w:p>
+      <w:pPr>
+        <w:spacing w:afterLines="160" w:after="384"/>
+        <w:ind w:left="1134"/>
+        <w:contextualSpacing/>
+        <w:rPr>
+          <w:rFonts w:ascii="Arial" w:hAnsi="Arial" w:cs="Arial"/>
+          <w:lang w:val="en-US"/>
+        </w:rPr>
+      </w:pPr>
+      <w:proofErr w:type="spellStart"/>
+      <w:r>
+        <w:rPr>
+          <w:rFonts w:ascii="Arial" w:hAnsi="Arial" w:cs="Arial"/>
+          <w:lang w:val="en-US"/>
+        </w:rPr>
+        <w:t>Manager_ID</w:t>
+      </w:r>
+      <w:proofErr w:type="spellEnd"/>
+    </w:p>
+    <w:p>
+      <w:pPr>
+        <w:spacing w:afterLines="160" w:after="384"/>
+        <w:ind w:left="1134"/>
+        <w:contextualSpacing/>
+        <w:rPr>
+          <w:rFonts w:ascii="Arial" w:hAnsi="Arial" w:cs="Arial"/>
+          <w:lang w:val="en-US"/>
+        </w:rPr>
+      </w:pPr>
     </w:p>
     <w:p>
       <w:pPr>
@@ -1510,24 +1800,17 @@
           <w:lang w:val="en-US"/>
         </w:rPr>
       </w:pPr>
-      <w:r>
-        <w:rPr>
-          <w:rFonts w:ascii="Arial" w:hAnsi="Arial" w:cs="Arial"/>
-          <w:b/>
-          <w:bCs/>
-          <w:lang w:val="en-US"/>
-        </w:rPr>
-        <w:t>Project</w:t>
-      </w:r>
-      <w:r>
-        <w:rPr>
-          <w:rFonts w:ascii="Arial" w:hAnsi="Arial" w:cs="Arial"/>
-          <w:b/>
-          <w:bCs/>
-          <w:lang w:val="en-US"/>
-        </w:rPr>
-        <w:t>s</w:t>
-      </w:r>
+      <w:proofErr w:type="spellStart"/>
+      <w:r>
+        <w:rPr>
+          <w:rFonts w:ascii="Arial" w:hAnsi="Arial" w:cs="Arial"/>
+          <w:b/>
+          <w:bCs/>
+          <w:lang w:val="en-US"/>
+        </w:rPr>
+        <w:t>Employee_Project</w:t>
+      </w:r>
+      <w:proofErr w:type="spellEnd"/>
     </w:p>
     <w:p>
       <w:pPr>
@@ -1539,13 +1822,15 @@
           <w:lang w:val="en-US"/>
         </w:rPr>
       </w:pPr>
-      <w:r>
-        <w:rPr>
-          <w:rFonts w:ascii="Arial" w:hAnsi="Arial" w:cs="Arial"/>
-          <w:lang w:val="en-US"/>
-        </w:rPr>
-        <w:t>Project_ID (Primary_Key)</w:t>
-      </w:r>
+      <w:proofErr w:type="spellStart"/>
+      <w:r>
+        <w:rPr>
+          <w:rFonts w:ascii="Arial" w:hAnsi="Arial" w:cs="Arial"/>
+          <w:lang w:val="en-US"/>
+        </w:rPr>
+        <w:t>Emp_ID</w:t>
+      </w:r>
+      <w:proofErr w:type="spellEnd"/>
     </w:p>
     <w:p>
       <w:pPr>
@@ -1557,13 +1842,15 @@
           <w:lang w:val="en-US"/>
         </w:rPr>
       </w:pPr>
-      <w:r>
-        <w:rPr>
-          <w:rFonts w:ascii="Arial" w:hAnsi="Arial" w:cs="Arial"/>
-          <w:lang w:val="en-US"/>
-        </w:rPr>
-        <w:t>Project_Name</w:t>
-      </w:r>
+      <w:proofErr w:type="spellStart"/>
+      <w:r>
+        <w:rPr>
+          <w:rFonts w:ascii="Arial" w:hAnsi="Arial" w:cs="Arial"/>
+          <w:lang w:val="en-US"/>
+        </w:rPr>
+        <w:t>Project_ID</w:t>
+      </w:r>
+      <w:proofErr w:type="spellEnd"/>
     </w:p>
     <w:p>
       <w:pPr>
@@ -1575,13 +1862,15 @@
           <w:lang w:val="en-US"/>
         </w:rPr>
       </w:pPr>
-      <w:r>
-        <w:rPr>
-          <w:rFonts w:ascii="Arial" w:hAnsi="Arial" w:cs="Arial"/>
-          <w:lang w:val="en-US"/>
-        </w:rPr>
-        <w:t>Start_Date</w:t>
-      </w:r>
+      <w:proofErr w:type="spellStart"/>
+      <w:r>
+        <w:rPr>
+          <w:rFonts w:ascii="Arial" w:hAnsi="Arial" w:cs="Arial"/>
+          <w:lang w:val="en-US"/>
+        </w:rPr>
+        <w:t>Role_in_Project</w:t>
+      </w:r>
+      <w:proofErr w:type="spellEnd"/>
     </w:p>
     <w:p>
       <w:pPr>
@@ -1593,147 +1882,7 @@
           <w:lang w:val="en-US"/>
         </w:rPr>
       </w:pPr>
-      <w:r>
-        <w:rPr>
-          <w:rFonts w:ascii="Arial" w:hAnsi="Arial" w:cs="Arial"/>
-          <w:lang w:val="en-US"/>
-        </w:rPr>
-        <w:t>End_Date</w:t>
-      </w:r>
-    </w:p>
-    <w:p>
-      <w:pPr>
-        <w:spacing w:afterLines="160" w:after="384"/>
-        <w:ind w:left="1134"/>
-        <w:contextualSpacing/>
-        <w:rPr>
-          <w:rFonts w:ascii="Arial" w:hAnsi="Arial" w:cs="Arial"/>
-          <w:lang w:val="en-US"/>
-        </w:rPr>
-      </w:pPr>
-      <w:r>
-        <w:rPr>
-          <w:rFonts w:ascii="Arial" w:hAnsi="Arial" w:cs="Arial"/>
-          <w:lang w:val="en-US"/>
-        </w:rPr>
-        <w:t>Dept_ID</w:t>
-      </w:r>
-    </w:p>
-    <w:p>
-      <w:pPr>
-        <w:spacing w:afterLines="160" w:after="384"/>
-        <w:ind w:left="1134"/>
-        <w:contextualSpacing/>
-        <w:rPr>
-          <w:rFonts w:ascii="Arial" w:hAnsi="Arial" w:cs="Arial"/>
-          <w:lang w:val="en-US"/>
-        </w:rPr>
-      </w:pPr>
-      <w:r>
-        <w:rPr>
-          <w:rFonts w:ascii="Arial" w:hAnsi="Arial" w:cs="Arial"/>
-          <w:lang w:val="en-US"/>
-        </w:rPr>
-        <w:t>Manager_ID</w:t>
-      </w:r>
-    </w:p>
-    <w:p>
-      <w:pPr>
-        <w:spacing w:afterLines="160" w:after="384"/>
-        <w:ind w:left="1134"/>
-        <w:contextualSpacing/>
-        <w:rPr>
-          <w:rFonts w:ascii="Arial" w:hAnsi="Arial" w:cs="Arial"/>
-          <w:lang w:val="en-US"/>
-        </w:rPr>
-      </w:pPr>
-    </w:p>
-    <w:p>
-      <w:pPr>
-        <w:spacing w:afterLines="160" w:after="384"/>
-        <w:ind w:firstLine="720"/>
-        <w:contextualSpacing/>
-        <w:rPr>
-          <w:rFonts w:ascii="Arial" w:hAnsi="Arial" w:cs="Arial"/>
-          <w:b/>
-          <w:bCs/>
-          <w:lang w:val="en-US"/>
-        </w:rPr>
-      </w:pPr>
-      <w:r>
-        <w:rPr>
-          <w:rFonts w:ascii="Arial" w:hAnsi="Arial" w:cs="Arial"/>
-          <w:b/>
-          <w:bCs/>
-          <w:lang w:val="en-US"/>
-        </w:rPr>
-        <w:t>Employee_Project</w:t>
-      </w:r>
-    </w:p>
-    <w:p>
-      <w:pPr>
-        <w:spacing w:afterLines="160" w:after="384"/>
-        <w:ind w:left="1134"/>
-        <w:contextualSpacing/>
-        <w:rPr>
-          <w:rFonts w:ascii="Arial" w:hAnsi="Arial" w:cs="Arial"/>
-          <w:lang w:val="en-US"/>
-        </w:rPr>
-      </w:pPr>
-      <w:r>
-        <w:rPr>
-          <w:rFonts w:ascii="Arial" w:hAnsi="Arial" w:cs="Arial"/>
-          <w:lang w:val="en-US"/>
-        </w:rPr>
-        <w:t>Emp_ID</w:t>
-      </w:r>
-    </w:p>
-    <w:p>
-      <w:pPr>
-        <w:spacing w:afterLines="160" w:after="384"/>
-        <w:ind w:left="1134"/>
-        <w:contextualSpacing/>
-        <w:rPr>
-          <w:rFonts w:ascii="Arial" w:hAnsi="Arial" w:cs="Arial"/>
-          <w:lang w:val="en-US"/>
-        </w:rPr>
-      </w:pPr>
-      <w:r>
-        <w:rPr>
-          <w:rFonts w:ascii="Arial" w:hAnsi="Arial" w:cs="Arial"/>
-          <w:lang w:val="en-US"/>
-        </w:rPr>
-        <w:t>Project_ID</w:t>
-      </w:r>
-    </w:p>
-    <w:p>
-      <w:pPr>
-        <w:spacing w:afterLines="160" w:after="384"/>
-        <w:ind w:left="1134"/>
-        <w:contextualSpacing/>
-        <w:rPr>
-          <w:rFonts w:ascii="Arial" w:hAnsi="Arial" w:cs="Arial"/>
-          <w:lang w:val="en-US"/>
-        </w:rPr>
-      </w:pPr>
-      <w:r>
-        <w:rPr>
-          <w:rFonts w:ascii="Arial" w:hAnsi="Arial" w:cs="Arial"/>
-          <w:lang w:val="en-US"/>
-        </w:rPr>
-        <w:t>Role_in_Project</w:t>
-      </w:r>
-    </w:p>
-    <w:p>
-      <w:pPr>
-        <w:spacing w:afterLines="160" w:after="384"/>
-        <w:ind w:left="1134"/>
-        <w:contextualSpacing/>
-        <w:rPr>
-          <w:rFonts w:ascii="Arial" w:hAnsi="Arial" w:cs="Arial"/>
-          <w:lang w:val="en-US"/>
-        </w:rPr>
-      </w:pPr>
+      <w:proofErr w:type="spellStart"/>
       <w:r>
         <w:rPr>
           <w:rFonts w:ascii="Arial" w:hAnsi="Arial" w:cs="Arial"/>
@@ -1741,6 +1890,7 @@
         </w:rPr>
         <w:t>Hours_Spent</w:t>
       </w:r>
+      <w:proofErr w:type="spellEnd"/>
     </w:p>
     <w:p>
       <w:pPr>
@@ -1818,7 +1968,14 @@
           <w:lang w:val="en-US"/>
         </w:rPr>
         <w:tab/>
-        <w:t>Mark attendance</w:t>
+        <w:t xml:space="preserve">Mark </w:t>
+      </w:r>
+      <w:r>
+        <w:rPr>
+          <w:rFonts w:ascii="Arial" w:hAnsi="Arial" w:cs="Arial"/>
+          <w:lang w:val="en-US"/>
+        </w:rPr>
+        <w:t>Attendance</w:t>
       </w:r>
     </w:p>
     <w:p>
@@ -1835,7 +1992,20 @@
           <w:lang w:val="en-US"/>
         </w:rPr>
         <w:tab/>
-        <w:t>View attendance status</w:t>
+      </w:r>
+      <w:r>
+        <w:rPr>
+          <w:rFonts w:ascii="Arial" w:hAnsi="Arial" w:cs="Arial"/>
+          <w:lang w:val="en-US"/>
+        </w:rPr>
+        <w:t xml:space="preserve">View </w:t>
+      </w:r>
+      <w:r>
+        <w:rPr>
+          <w:rFonts w:ascii="Arial" w:hAnsi="Arial" w:cs="Arial"/>
+          <w:lang w:val="en-US"/>
+        </w:rPr>
+        <w:t>Attendance Status</w:t>
       </w:r>
     </w:p>
     <w:p>
@@ -1852,7 +2022,20 @@
           <w:lang w:val="en-US"/>
         </w:rPr>
         <w:tab/>
-        <w:t>Mark leave</w:t>
+      </w:r>
+      <w:r>
+        <w:rPr>
+          <w:rFonts w:ascii="Arial" w:hAnsi="Arial" w:cs="Arial"/>
+          <w:lang w:val="en-US"/>
+        </w:rPr>
+        <w:t xml:space="preserve">Mark </w:t>
+      </w:r>
+      <w:r>
+        <w:rPr>
+          <w:rFonts w:ascii="Arial" w:hAnsi="Arial" w:cs="Arial"/>
+          <w:lang w:val="en-US"/>
+        </w:rPr>
+        <w:t>Leave</w:t>
       </w:r>
     </w:p>
     <w:p>
@@ -1869,7 +2052,20 @@
           <w:lang w:val="en-US"/>
         </w:rPr>
         <w:tab/>
-        <w:t>View individual leaves</w:t>
+      </w:r>
+      <w:r>
+        <w:rPr>
+          <w:rFonts w:ascii="Arial" w:hAnsi="Arial" w:cs="Arial"/>
+          <w:lang w:val="en-US"/>
+        </w:rPr>
+        <w:t xml:space="preserve">View </w:t>
+      </w:r>
+      <w:r>
+        <w:rPr>
+          <w:rFonts w:ascii="Arial" w:hAnsi="Arial" w:cs="Arial"/>
+          <w:lang w:val="en-US"/>
+        </w:rPr>
+        <w:t>Individual Leaves</w:t>
       </w:r>
     </w:p>
     <w:p>
@@ -1886,7 +2082,20 @@
           <w:lang w:val="en-US"/>
         </w:rPr>
         <w:tab/>
-        <w:t>View performance details</w:t>
+      </w:r>
+      <w:r>
+        <w:rPr>
+          <w:rFonts w:ascii="Arial" w:hAnsi="Arial" w:cs="Arial"/>
+          <w:lang w:val="en-US"/>
+        </w:rPr>
+        <w:t xml:space="preserve">View </w:t>
+      </w:r>
+      <w:r>
+        <w:rPr>
+          <w:rFonts w:ascii="Arial" w:hAnsi="Arial" w:cs="Arial"/>
+          <w:lang w:val="en-US"/>
+        </w:rPr>
+        <w:t>Performance Details</w:t>
       </w:r>
     </w:p>
     <w:p>
@@ -1903,7 +2112,20 @@
           <w:lang w:val="en-US"/>
         </w:rPr>
         <w:tab/>
-        <w:t>View projects</w:t>
+      </w:r>
+      <w:r>
+        <w:rPr>
+          <w:rFonts w:ascii="Arial" w:hAnsi="Arial" w:cs="Arial"/>
+          <w:lang w:val="en-US"/>
+        </w:rPr>
+        <w:t xml:space="preserve">View </w:t>
+      </w:r>
+      <w:r>
+        <w:rPr>
+          <w:rFonts w:ascii="Arial" w:hAnsi="Arial" w:cs="Arial"/>
+          <w:lang w:val="en-US"/>
+        </w:rPr>
+        <w:t>Projects</w:t>
       </w:r>
     </w:p>
     <w:p>
@@ -1950,7 +2172,14 @@
           <w:lang w:val="en-US"/>
         </w:rPr>
         <w:tab/>
-        <w:t>View employee</w:t>
+        <w:t xml:space="preserve">View </w:t>
+      </w:r>
+      <w:r>
+        <w:rPr>
+          <w:rFonts w:ascii="Arial" w:hAnsi="Arial" w:cs="Arial"/>
+          <w:lang w:val="en-US"/>
+        </w:rPr>
+        <w:t>Employee</w:t>
       </w:r>
     </w:p>
     <w:p>
@@ -1967,6 +2196,12 @@
           <w:lang w:val="en-US"/>
         </w:rPr>
         <w:tab/>
+      </w:r>
+      <w:r>
+        <w:rPr>
+          <w:rFonts w:ascii="Arial" w:hAnsi="Arial" w:cs="Arial"/>
+          <w:lang w:val="en-US"/>
+        </w:rPr>
         <w:t>Add Employee</w:t>
       </w:r>
     </w:p>
@@ -1984,6 +2219,12 @@
           <w:lang w:val="en-US"/>
         </w:rPr>
         <w:tab/>
+      </w:r>
+      <w:r>
+        <w:rPr>
+          <w:rFonts w:ascii="Arial" w:hAnsi="Arial" w:cs="Arial"/>
+          <w:lang w:val="en-US"/>
+        </w:rPr>
         <w:t>Delete Employee</w:t>
       </w:r>
     </w:p>
@@ -2001,7 +2242,13 @@
           <w:lang w:val="en-US"/>
         </w:rPr>
         <w:tab/>
-        <w:t>Update details of the employee</w:t>
+      </w:r>
+      <w:r>
+        <w:rPr>
+          <w:rFonts w:ascii="Arial" w:hAnsi="Arial" w:cs="Arial"/>
+          <w:lang w:val="en-US"/>
+        </w:rPr>
+        <w:t>Update Employee Details</w:t>
       </w:r>
     </w:p>
     <w:p>
@@ -2018,7 +2265,13 @@
           <w:lang w:val="en-US"/>
         </w:rPr>
         <w:tab/>
-        <w:t>Add payroll for new employee</w:t>
+      </w:r>
+      <w:r>
+        <w:rPr>
+          <w:rFonts w:ascii="Arial" w:hAnsi="Arial" w:cs="Arial"/>
+          <w:lang w:val="en-US"/>
+        </w:rPr>
+        <w:t>Generate Monthly Payroll</w:t>
       </w:r>
     </w:p>
     <w:p>
@@ -2035,7 +2288,43 @@
           <w:lang w:val="en-US"/>
         </w:rPr>
         <w:tab/>
-        <w:t>Update payroll for employee</w:t>
+      </w:r>
+      <w:r>
+        <w:rPr>
+          <w:rFonts w:ascii="Arial" w:hAnsi="Arial" w:cs="Arial"/>
+          <w:lang w:val="en-US"/>
+        </w:rPr>
+        <w:t>Generate &amp; Update Performance Data</w:t>
+      </w:r>
+    </w:p>
+    <w:p>
+      <w:pPr>
+        <w:contextualSpacing/>
+        <w:rPr>
+          <w:rFonts w:ascii="Arial" w:hAnsi="Arial" w:cs="Arial"/>
+          <w:lang w:val="en-US"/>
+        </w:rPr>
+      </w:pPr>
+    </w:p>
+    <w:p>
+      <w:pPr>
+        <w:ind w:left="284"/>
+        <w:contextualSpacing/>
+        <w:rPr>
+          <w:rFonts w:ascii="Arial" w:hAnsi="Arial" w:cs="Arial"/>
+          <w:b/>
+          <w:bCs/>
+          <w:lang w:val="en-US"/>
+        </w:rPr>
+      </w:pPr>
+      <w:r>
+        <w:rPr>
+          <w:rFonts w:ascii="Arial" w:hAnsi="Arial" w:cs="Arial"/>
+          <w:b/>
+          <w:bCs/>
+          <w:lang w:val="en-US"/>
+        </w:rPr>
+        <w:t>Department Head:</w:t>
       </w:r>
     </w:p>
     <w:p>
@@ -2052,7 +2341,14 @@
           <w:lang w:val="en-US"/>
         </w:rPr>
         <w:tab/>
-        <w:t>Add payroll for the month</w:t>
+        <w:t xml:space="preserve">Update </w:t>
+      </w:r>
+      <w:r>
+        <w:rPr>
+          <w:rFonts w:ascii="Arial" w:hAnsi="Arial" w:cs="Arial"/>
+          <w:lang w:val="en-US"/>
+        </w:rPr>
+        <w:t>Role</w:t>
       </w:r>
     </w:p>
     <w:p>
@@ -2069,7 +2365,80 @@
           <w:lang w:val="en-US"/>
         </w:rPr>
         <w:tab/>
-        <w:t>Generate performance data and update details</w:t>
+      </w:r>
+      <w:r>
+        <w:rPr>
+          <w:rFonts w:ascii="Arial" w:hAnsi="Arial" w:cs="Arial"/>
+          <w:lang w:val="en-US"/>
+        </w:rPr>
+        <w:t xml:space="preserve">Change </w:t>
+      </w:r>
+      <w:r>
+        <w:rPr>
+          <w:rFonts w:ascii="Arial" w:hAnsi="Arial" w:cs="Arial"/>
+          <w:lang w:val="en-US"/>
+        </w:rPr>
+        <w:t>Department</w:t>
+      </w:r>
+    </w:p>
+    <w:p>
+      <w:pPr>
+        <w:contextualSpacing/>
+        <w:rPr>
+          <w:rFonts w:ascii="Arial" w:hAnsi="Arial" w:cs="Arial"/>
+          <w:lang w:val="en-US"/>
+        </w:rPr>
+      </w:pPr>
+      <w:r>
+        <w:rPr>
+          <w:rFonts w:ascii="Arial" w:hAnsi="Arial" w:cs="Arial"/>
+          <w:lang w:val="en-US"/>
+        </w:rPr>
+        <w:tab/>
+      </w:r>
+      <w:r>
+        <w:rPr>
+          <w:rFonts w:ascii="Arial" w:hAnsi="Arial" w:cs="Arial"/>
+          <w:lang w:val="en-US"/>
+        </w:rPr>
+        <w:t xml:space="preserve">Update </w:t>
+      </w:r>
+      <w:r>
+        <w:rPr>
+          <w:rFonts w:ascii="Arial" w:hAnsi="Arial" w:cs="Arial"/>
+          <w:lang w:val="en-US"/>
+        </w:rPr>
+        <w:t>Manager</w:t>
+      </w:r>
+    </w:p>
+    <w:p>
+      <w:pPr>
+        <w:contextualSpacing/>
+        <w:rPr>
+          <w:rFonts w:ascii="Arial" w:hAnsi="Arial" w:cs="Arial"/>
+          <w:lang w:val="en-US"/>
+        </w:rPr>
+      </w:pPr>
+      <w:r>
+        <w:rPr>
+          <w:rFonts w:ascii="Arial" w:hAnsi="Arial" w:cs="Arial"/>
+          <w:lang w:val="en-US"/>
+        </w:rPr>
+        <w:tab/>
+      </w:r>
+      <w:r>
+        <w:rPr>
+          <w:rFonts w:ascii="Arial" w:hAnsi="Arial" w:cs="Arial"/>
+          <w:lang w:val="en-US"/>
+        </w:rPr>
+        <w:t xml:space="preserve">Add </w:t>
+      </w:r>
+      <w:r>
+        <w:rPr>
+          <w:rFonts w:ascii="Arial" w:hAnsi="Arial" w:cs="Arial"/>
+          <w:lang w:val="en-US"/>
+        </w:rPr>
+        <w:t>Roles</w:t>
       </w:r>
     </w:p>
     <w:p>
@@ -2099,7 +2468,7 @@
           <w:bCs/>
           <w:lang w:val="en-US"/>
         </w:rPr>
-        <w:t>Department Head:</w:t>
+        <w:t>Manager:</w:t>
       </w:r>
     </w:p>
     <w:p>
@@ -2116,7 +2485,14 @@
           <w:lang w:val="en-US"/>
         </w:rPr>
         <w:tab/>
-        <w:t>Update role</w:t>
+        <w:t xml:space="preserve">View </w:t>
+      </w:r>
+      <w:r>
+        <w:rPr>
+          <w:rFonts w:ascii="Arial" w:hAnsi="Arial" w:cs="Arial"/>
+          <w:lang w:val="en-US"/>
+        </w:rPr>
+        <w:t>Leaves</w:t>
       </w:r>
     </w:p>
     <w:p>
@@ -2133,7 +2509,50 @@
           <w:lang w:val="en-US"/>
         </w:rPr>
         <w:tab/>
-        <w:t>Change department</w:t>
+      </w:r>
+      <w:r>
+        <w:rPr>
+          <w:rFonts w:ascii="Arial" w:hAnsi="Arial" w:cs="Arial"/>
+          <w:lang w:val="en-US"/>
+        </w:rPr>
+        <w:t xml:space="preserve">View </w:t>
+      </w:r>
+      <w:r>
+        <w:rPr>
+          <w:rFonts w:ascii="Arial" w:hAnsi="Arial" w:cs="Arial"/>
+          <w:lang w:val="en-US"/>
+        </w:rPr>
+        <w:t>Approval Request</w:t>
+      </w:r>
+    </w:p>
+    <w:p>
+      <w:pPr>
+        <w:contextualSpacing/>
+        <w:rPr>
+          <w:rFonts w:ascii="Arial" w:hAnsi="Arial" w:cs="Arial"/>
+          <w:lang w:val="en-US"/>
+        </w:rPr>
+      </w:pPr>
+    </w:p>
+    <w:p>
+      <w:pPr>
+        <w:ind w:left="284"/>
+        <w:contextualSpacing/>
+        <w:rPr>
+          <w:rFonts w:ascii="Arial" w:hAnsi="Arial" w:cs="Arial"/>
+          <w:b/>
+          <w:bCs/>
+          <w:lang w:val="en-US"/>
+        </w:rPr>
+      </w:pPr>
+      <w:r>
+        <w:rPr>
+          <w:rFonts w:ascii="Arial" w:hAnsi="Arial" w:cs="Arial"/>
+          <w:b/>
+          <w:bCs/>
+          <w:lang w:val="en-US"/>
+        </w:rPr>
+        <w:t>Project Manager:</w:t>
       </w:r>
     </w:p>
     <w:p>
@@ -2150,7 +2569,14 @@
           <w:lang w:val="en-US"/>
         </w:rPr>
         <w:tab/>
-        <w:t>Update manager</w:t>
+        <w:t xml:space="preserve">Add </w:t>
+      </w:r>
+      <w:r>
+        <w:rPr>
+          <w:rFonts w:ascii="Arial" w:hAnsi="Arial" w:cs="Arial"/>
+          <w:lang w:val="en-US"/>
+        </w:rPr>
+        <w:t>Project</w:t>
       </w:r>
     </w:p>
     <w:p>
@@ -2167,37 +2593,20 @@
           <w:lang w:val="en-US"/>
         </w:rPr>
         <w:tab/>
-        <w:t>Add roles</w:t>
-      </w:r>
-    </w:p>
-    <w:p>
-      <w:pPr>
-        <w:contextualSpacing/>
-        <w:rPr>
-          <w:rFonts w:ascii="Arial" w:hAnsi="Arial" w:cs="Arial"/>
-          <w:lang w:val="en-US"/>
-        </w:rPr>
-      </w:pPr>
-    </w:p>
-    <w:p>
-      <w:pPr>
-        <w:ind w:left="284"/>
-        <w:contextualSpacing/>
-        <w:rPr>
-          <w:rFonts w:ascii="Arial" w:hAnsi="Arial" w:cs="Arial"/>
-          <w:b/>
-          <w:bCs/>
-          <w:lang w:val="en-US"/>
-        </w:rPr>
-      </w:pPr>
-      <w:r>
-        <w:rPr>
-          <w:rFonts w:ascii="Arial" w:hAnsi="Arial" w:cs="Arial"/>
-          <w:b/>
-          <w:bCs/>
-          <w:lang w:val="en-US"/>
-        </w:rPr>
-        <w:t>Manager:</w:t>
+      </w:r>
+      <w:r>
+        <w:rPr>
+          <w:rFonts w:ascii="Arial" w:hAnsi="Arial" w:cs="Arial"/>
+          <w:lang w:val="en-US"/>
+        </w:rPr>
+        <w:t xml:space="preserve">Update </w:t>
+      </w:r>
+      <w:r>
+        <w:rPr>
+          <w:rFonts w:ascii="Arial" w:hAnsi="Arial" w:cs="Arial"/>
+          <w:lang w:val="en-US"/>
+        </w:rPr>
+        <w:t>Project Details</w:t>
       </w:r>
     </w:p>
     <w:p>
@@ -2214,105 +2623,20 @@
           <w:lang w:val="en-US"/>
         </w:rPr>
         <w:tab/>
-        <w:t>View leaves</w:t>
-      </w:r>
-    </w:p>
-    <w:p>
-      <w:pPr>
-        <w:contextualSpacing/>
-        <w:rPr>
-          <w:rFonts w:ascii="Arial" w:hAnsi="Arial" w:cs="Arial"/>
-          <w:lang w:val="en-US"/>
-        </w:rPr>
-      </w:pPr>
-      <w:r>
-        <w:rPr>
-          <w:rFonts w:ascii="Arial" w:hAnsi="Arial" w:cs="Arial"/>
-          <w:lang w:val="en-US"/>
-        </w:rPr>
-        <w:tab/>
-        <w:t>View approval request</w:t>
-      </w:r>
-    </w:p>
-    <w:p>
-      <w:pPr>
-        <w:contextualSpacing/>
-        <w:rPr>
-          <w:rFonts w:ascii="Arial" w:hAnsi="Arial" w:cs="Arial"/>
-          <w:lang w:val="en-US"/>
-        </w:rPr>
-      </w:pPr>
-    </w:p>
-    <w:p>
-      <w:pPr>
-        <w:ind w:left="284"/>
-        <w:contextualSpacing/>
-        <w:rPr>
-          <w:rFonts w:ascii="Arial" w:hAnsi="Arial" w:cs="Arial"/>
-          <w:b/>
-          <w:bCs/>
-          <w:lang w:val="en-US"/>
-        </w:rPr>
-      </w:pPr>
-      <w:r>
-        <w:rPr>
-          <w:rFonts w:ascii="Arial" w:hAnsi="Arial" w:cs="Arial"/>
-          <w:b/>
-          <w:bCs/>
-          <w:lang w:val="en-US"/>
-        </w:rPr>
-        <w:t>Project Manager:</w:t>
-      </w:r>
-    </w:p>
-    <w:p>
-      <w:pPr>
-        <w:contextualSpacing/>
-        <w:rPr>
-          <w:rFonts w:ascii="Arial" w:hAnsi="Arial" w:cs="Arial"/>
-          <w:lang w:val="en-US"/>
-        </w:rPr>
-      </w:pPr>
-      <w:r>
-        <w:rPr>
-          <w:rFonts w:ascii="Arial" w:hAnsi="Arial" w:cs="Arial"/>
-          <w:lang w:val="en-US"/>
-        </w:rPr>
-        <w:tab/>
-        <w:t>Add project</w:t>
-      </w:r>
-    </w:p>
-    <w:p>
-      <w:pPr>
-        <w:contextualSpacing/>
-        <w:rPr>
-          <w:rFonts w:ascii="Arial" w:hAnsi="Arial" w:cs="Arial"/>
-          <w:lang w:val="en-US"/>
-        </w:rPr>
-      </w:pPr>
-      <w:r>
-        <w:rPr>
-          <w:rFonts w:ascii="Arial" w:hAnsi="Arial" w:cs="Arial"/>
-          <w:lang w:val="en-US"/>
-        </w:rPr>
-        <w:tab/>
-        <w:t>Update project details</w:t>
-      </w:r>
-    </w:p>
-    <w:p>
-      <w:pPr>
-        <w:contextualSpacing/>
-        <w:rPr>
-          <w:rFonts w:ascii="Arial" w:hAnsi="Arial" w:cs="Arial"/>
-          <w:lang w:val="en-US"/>
-        </w:rPr>
-      </w:pPr>
-      <w:r>
-        <w:rPr>
-          <w:rFonts w:ascii="Arial" w:hAnsi="Arial" w:cs="Arial"/>
-          <w:lang w:val="en-US"/>
-        </w:rPr>
-        <w:tab/>
-        <w:t>Add or update employee project</w:t>
+      </w:r>
+      <w:r>
+        <w:rPr>
+          <w:rFonts w:ascii="Arial" w:hAnsi="Arial" w:cs="Arial"/>
+          <w:lang w:val="en-US"/>
+        </w:rPr>
+        <w:t xml:space="preserve">Add </w:t>
+      </w:r>
+      <w:r>
+        <w:rPr>
+          <w:rFonts w:ascii="Arial" w:hAnsi="Arial" w:cs="Arial"/>
+          <w:lang w:val="en-US"/>
+        </w:rPr>
+        <w:t>Or Update Employee Project</w:t>
       </w:r>
     </w:p>
     <w:p>
@@ -3367,6 +3691,7 @@
           <w:lang w:val="en-US"/>
         </w:rPr>
       </w:pPr>
+      <w:proofErr w:type="spellStart"/>
       <w:r>
         <w:rPr>
           <w:rFonts w:ascii="Arial" w:hAnsi="Arial" w:cs="Arial"/>
@@ -3374,6 +3699,7 @@
         </w:rPr>
         <w:t>Employee_Project</w:t>
       </w:r>
+      <w:proofErr w:type="spellEnd"/>
       <w:r>
         <w:rPr>
           <w:rFonts w:ascii="Arial" w:hAnsi="Arial" w:cs="Arial"/>
@@ -3527,7 +3853,31 @@
           <w:lang w:val="en-US"/>
         </w:rPr>
         <w:lastRenderedPageBreak/>
-        <w:t>Main streamlit python code</w:t>
+        <w:t xml:space="preserve">Main </w:t>
+      </w:r>
+      <w:proofErr w:type="spellStart"/>
+      <w:r>
+        <w:rPr>
+          <w:rFonts w:ascii="Arial" w:hAnsi="Arial" w:cs="Arial"/>
+          <w:b/>
+          <w:bCs/>
+          <w:sz w:val="28"/>
+          <w:szCs w:val="28"/>
+          <w:lang w:val="en-US"/>
+        </w:rPr>
+        <w:t>streamlit</w:t>
+      </w:r>
+      <w:proofErr w:type="spellEnd"/>
+      <w:r>
+        <w:rPr>
+          <w:rFonts w:ascii="Arial" w:hAnsi="Arial" w:cs="Arial"/>
+          <w:b/>
+          <w:bCs/>
+          <w:sz w:val="28"/>
+          <w:szCs w:val="28"/>
+          <w:lang w:val="en-US"/>
+        </w:rPr>
+        <w:t xml:space="preserve"> python code</w:t>
       </w:r>
     </w:p>
     <w:p>
@@ -3570,7 +3920,31 @@
           <w:szCs w:val="28"/>
           <w:lang w:val="en-US"/>
         </w:rPr>
-        <w:t>Screenshot of streamlit application </w:t>
+        <w:t xml:space="preserve">Screenshot of </w:t>
+      </w:r>
+      <w:proofErr w:type="spellStart"/>
+      <w:r>
+        <w:rPr>
+          <w:rFonts w:ascii="Arial" w:hAnsi="Arial" w:cs="Arial"/>
+          <w:b/>
+          <w:bCs/>
+          <w:sz w:val="28"/>
+          <w:szCs w:val="28"/>
+          <w:lang w:val="en-US"/>
+        </w:rPr>
+        <w:t>streamlit</w:t>
+      </w:r>
+      <w:proofErr w:type="spellEnd"/>
+      <w:r>
+        <w:rPr>
+          <w:rFonts w:ascii="Arial" w:hAnsi="Arial" w:cs="Arial"/>
+          <w:b/>
+          <w:bCs/>
+          <w:sz w:val="28"/>
+          <w:szCs w:val="28"/>
+          <w:lang w:val="en-US"/>
+        </w:rPr>
+        <w:t xml:space="preserve"> application </w:t>
       </w:r>
       <w:r>
         <w:rPr>
@@ -5915,7 +6289,6 @@
   <w:style w:type="character" w:default="1" w:styleId="DefaultParagraphFont">
     <w:name w:val="Default Paragraph Font"/>
     <w:uiPriority w:val="1"/>
-    <w:semiHidden/>
     <w:unhideWhenUsed/>
   </w:style>
   <w:style w:type="table" w:default="1" w:styleId="TableNormal">

</xml_diff>